<commit_message>
Aluguer e Sprint1 Apresentação
</commit_message>
<xml_diff>
--- a/Documentação/Fase II/IPL_PSI_MDS_Relatório de Scrum.docx
+++ b/Documentação/Fase II/IPL_PSI_MDS_Relatório de Scrum.docx
@@ -258,6 +258,9 @@
       <w:r>
         <w:t>Rui Pereira – 2180</w:t>
       </w:r>
+      <w:r>
+        <w:t>696</w:t>
+      </w:r>
     </w:p>
     <w:p>
       <w:pPr>
@@ -886,6 +889,11 @@
         </w:rPr>
         <w:t xml:space="preserve"> estimados]</w:t>
       </w:r>
+    </w:p>
+    <w:p>
+      <w:pPr>
+        <w:pStyle w:val="Standard"/>
+      </w:pPr>
     </w:p>
     <w:p>
       <w:pPr>
@@ -1165,8 +1173,6 @@
             <w:pPr>
               <w:pStyle w:val="Standard"/>
             </w:pPr>
-            <w:bookmarkStart w:id="0" w:name="_GoBack"/>
-            <w:bookmarkEnd w:id="0"/>
           </w:p>
           <w:p>
             <w:pPr>
@@ -1176,6 +1182,26 @@
         </w:tc>
       </w:tr>
     </w:tbl>
+    <w:p>
+      <w:pPr>
+        <w:pStyle w:val="Standard"/>
+      </w:pPr>
+    </w:p>
+    <w:p>
+      <w:pPr>
+        <w:pStyle w:val="Standard"/>
+      </w:pPr>
+    </w:p>
+    <w:p>
+      <w:pPr>
+        <w:pStyle w:val="Standard"/>
+      </w:pPr>
+    </w:p>
+    <w:p>
+      <w:pPr>
+        <w:pStyle w:val="Standard"/>
+      </w:pPr>
+    </w:p>
     <w:p>
       <w:pPr>
         <w:pStyle w:val="Standard"/>
@@ -1244,6 +1270,7 @@
               <w:rPr>
                 <w:b/>
               </w:rPr>
+              <w:lastRenderedPageBreak/>
               <w:t>User Story 2</w:t>
             </w:r>
           </w:p>
@@ -1751,6 +1778,13 @@
         <w:tab/>
       </w:r>
     </w:p>
+    <w:p/>
+    <w:p/>
+    <w:p/>
+    <w:p>
+      <w:bookmarkStart w:id="0" w:name="_GoBack"/>
+      <w:bookmarkEnd w:id="0"/>
+    </w:p>
     <w:tbl>
       <w:tblPr>
         <w:tblStyle w:val="TabelacomGrelha"/>
@@ -1784,6 +1818,7 @@
               <w:rPr>
                 <w:b/>
               </w:rPr>
+              <w:lastRenderedPageBreak/>
               <w:t xml:space="preserve">User Story </w:t>
             </w:r>
             <w:r>
@@ -1865,7 +1900,6 @@
               <w:rPr>
                 <w:b/>
               </w:rPr>
-              <w:lastRenderedPageBreak/>
               <w:t xml:space="preserve">User Story </w:t>
             </w:r>
             <w:r>

</xml_diff>

<commit_message>
intro e product backlog
</commit_message>
<xml_diff>
--- a/Documentação/Fase II/IPL_PSI_MDS_Relatório de Scrum.docx
+++ b/Documentação/Fase II/IPL_PSI_MDS_Relatório de Scrum.docx
@@ -364,99 +364,226 @@
       <w:pPr>
         <w:pStyle w:val="Standard"/>
         <w:rPr>
+          <w:bCs/>
+        </w:rPr>
+      </w:pPr>
+    </w:p>
+    <w:p>
+      <w:pPr>
+        <w:pStyle w:val="Standard"/>
+        <w:rPr>
+          <w:highlight w:val="yellow"/>
+        </w:rPr>
+      </w:pPr>
+      <w:proofErr w:type="gramStart"/>
+      <w:r>
+        <w:rPr>
+          <w:highlight w:val="yellow"/>
+        </w:rPr>
+        <w:t>[Devem</w:t>
+      </w:r>
+      <w:proofErr w:type="gramEnd"/>
+      <w:r>
+        <w:rPr>
+          <w:highlight w:val="yellow"/>
+        </w:rPr>
+        <w:t xml:space="preserve"> contextualizar as partes do projeto em que se irá utilizar uma metodologia ágil como o </w:t>
+      </w:r>
+      <w:proofErr w:type="spellStart"/>
+      <w:r>
+        <w:rPr>
+          <w:i/>
+          <w:iCs/>
+          <w:highlight w:val="yellow"/>
+        </w:rPr>
+        <w:t>scrum</w:t>
+      </w:r>
+      <w:proofErr w:type="spellEnd"/>
+      <w:r>
+        <w:rPr>
+          <w:highlight w:val="yellow"/>
+        </w:rPr>
+        <w:t xml:space="preserve">. Este relatório diz unicamente respeito a essas partes. Devem ainda identificar a forma como irão decorrer as reuniões diárias de </w:t>
+      </w:r>
+      <w:proofErr w:type="spellStart"/>
+      <w:r>
+        <w:rPr>
+          <w:i/>
+          <w:iCs/>
+          <w:highlight w:val="yellow"/>
+        </w:rPr>
+        <w:t>Scrum</w:t>
+      </w:r>
+      <w:proofErr w:type="spellEnd"/>
+      <w:r>
+        <w:rPr>
+          <w:highlight w:val="yellow"/>
+        </w:rPr>
+        <w:t>]</w:t>
+      </w:r>
+    </w:p>
+    <w:p>
+      <w:pPr>
+        <w:pStyle w:val="Standard"/>
+        <w:rPr>
           <w:b/>
           <w:bCs/>
         </w:rPr>
       </w:pPr>
-      <w:bookmarkStart w:id="0" w:name="_GoBack"/>
-      <w:bookmarkEnd w:id="0"/>
-    </w:p>
-    <w:p>
-      <w:pPr>
-        <w:pStyle w:val="Standard"/>
-        <w:rPr>
-          <w:highlight w:val="yellow"/>
-        </w:rPr>
-      </w:pPr>
-      <w:r>
-        <w:rPr>
-          <w:highlight w:val="yellow"/>
-        </w:rPr>
-        <w:t xml:space="preserve">[Devem contextualizar as partes do projeto em que se irá utilizar uma metodologia ágil como o </w:t>
+    </w:p>
+    <w:p>
+      <w:pPr>
+        <w:pStyle w:val="Standard"/>
+        <w:rPr>
+          <w:bCs/>
+        </w:rPr>
+      </w:pPr>
+      <w:r>
+        <w:rPr>
+          <w:bCs/>
+        </w:rPr>
+        <w:t>Neste</w:t>
+      </w:r>
+      <w:r>
+        <w:rPr>
+          <w:bCs/>
+        </w:rPr>
+        <w:t xml:space="preserve"> projeto foi utilizado apenas uma metodologia ágil</w:t>
+      </w:r>
+      <w:r>
+        <w:rPr>
+          <w:bCs/>
+        </w:rPr>
+        <w:t xml:space="preserve">, a metodologia de </w:t>
       </w:r>
       <w:proofErr w:type="spellStart"/>
       <w:r>
         <w:rPr>
-          <w:i/>
-          <w:iCs/>
-          <w:highlight w:val="yellow"/>
-        </w:rPr>
-        <w:t>scrum</w:t>
+          <w:bCs/>
+        </w:rPr>
+        <w:t>Scrum</w:t>
       </w:r>
       <w:proofErr w:type="spellEnd"/>
       <w:r>
         <w:rPr>
-          <w:highlight w:val="yellow"/>
-        </w:rPr>
-        <w:t xml:space="preserve">. Este relatório diz unicamente respeito a essas partes. Devem ainda identificar a forma como irão decorrer as reuniões diárias de </w:t>
+          <w:bCs/>
+        </w:rPr>
+        <w:t xml:space="preserve">. Esta metodologia irá ser utilizada maioritariamente na definição de </w:t>
       </w:r>
       <w:proofErr w:type="spellStart"/>
       <w:r>
         <w:rPr>
-          <w:i/>
-          <w:iCs/>
-          <w:highlight w:val="yellow"/>
-        </w:rPr>
-        <w:t>Scrum</w:t>
+          <w:bCs/>
+        </w:rPr>
+        <w:t>stakeholders</w:t>
       </w:r>
       <w:proofErr w:type="spellEnd"/>
       <w:r>
         <w:rPr>
-          <w:highlight w:val="yellow"/>
-        </w:rPr>
-        <w:t>]</w:t>
-      </w:r>
-    </w:p>
-    <w:p>
-      <w:pPr>
-        <w:pStyle w:val="Standard"/>
-      </w:pPr>
-    </w:p>
-    <w:p>
-      <w:pPr>
-        <w:pStyle w:val="Standard"/>
-      </w:pPr>
-    </w:p>
-    <w:p>
-      <w:pPr>
-        <w:pStyle w:val="Standard"/>
-      </w:pPr>
-    </w:p>
-    <w:p>
-      <w:pPr>
-        <w:pStyle w:val="Standard"/>
-      </w:pPr>
-    </w:p>
-    <w:p>
-      <w:pPr>
-        <w:pStyle w:val="Standard"/>
-      </w:pPr>
-      <w:r>
+          <w:bCs/>
+        </w:rPr>
+        <w:t xml:space="preserve">, </w:t>
+      </w:r>
+      <w:proofErr w:type="spellStart"/>
+      <w:r>
+        <w:rPr>
+          <w:bCs/>
+        </w:rPr>
+        <w:t>product</w:t>
+      </w:r>
+      <w:proofErr w:type="spellEnd"/>
+      <w:r>
+        <w:rPr>
+          <w:bCs/>
+        </w:rPr>
+        <w:t xml:space="preserve"> </w:t>
+      </w:r>
+      <w:proofErr w:type="spellStart"/>
+      <w:r>
+        <w:rPr>
+          <w:bCs/>
+        </w:rPr>
+        <w:t>backlog</w:t>
+      </w:r>
+      <w:proofErr w:type="spellEnd"/>
+      <w:r>
+        <w:rPr>
+          <w:bCs/>
+        </w:rPr>
+        <w:t xml:space="preserve"> e sprints do projeto.</w:t>
+      </w:r>
+    </w:p>
+    <w:p>
+      <w:pPr>
+        <w:pStyle w:val="Standard"/>
+        <w:rPr>
+          <w:bCs/>
+        </w:rPr>
+      </w:pPr>
+      <w:r>
+        <w:rPr>
+          <w:bCs/>
+        </w:rPr>
+        <w:t>As reuniões diárias são realizadas no local de trabalho</w:t>
+      </w:r>
+      <w:r>
+        <w:rPr>
+          <w:bCs/>
+        </w:rPr>
+        <w:t xml:space="preserve"> utilizado por ambos os membros pertencentes ao projeto</w:t>
+      </w:r>
+      <w:r>
+        <w:rPr>
+          <w:bCs/>
+        </w:rPr>
+        <w:t>.</w:t>
+      </w:r>
+      <w:r>
+        <w:rPr>
+          <w:bCs/>
+        </w:rPr>
+        <w:t xml:space="preserve"> Cada membro em cada reunião expõe o seu trabalho realizado e na mesma reunião são discutidos os passos seguintes de forma a que se possa progredir no projeto.</w:t>
+      </w:r>
+    </w:p>
+    <w:p>
+      <w:pPr>
+        <w:pStyle w:val="Standard"/>
+      </w:pPr>
+    </w:p>
+    <w:p>
+      <w:pPr>
+        <w:pStyle w:val="Standard"/>
+      </w:pPr>
+    </w:p>
+    <w:p>
+      <w:pPr>
+        <w:pStyle w:val="Standard"/>
         <w:rPr>
           <w:b/>
           <w:bCs/>
         </w:rPr>
-        <w:t xml:space="preserve">- </w:t>
-      </w:r>
-      <w:proofErr w:type="spellStart"/>
+      </w:pPr>
       <w:r>
         <w:rPr>
           <w:b/>
           <w:bCs/>
         </w:rPr>
+        <w:t xml:space="preserve">- </w:t>
+      </w:r>
+      <w:proofErr w:type="spellStart"/>
+      <w:r>
+        <w:rPr>
+          <w:b/>
+          <w:bCs/>
+        </w:rPr>
         <w:t>Stakeholders</w:t>
       </w:r>
       <w:proofErr w:type="spellEnd"/>
+    </w:p>
+    <w:p>
+      <w:pPr>
+        <w:pStyle w:val="Standard"/>
+      </w:pPr>
     </w:p>
     <w:p>
       <w:pPr>
@@ -1121,19 +1248,18 @@
     <w:tbl>
       <w:tblPr>
         <w:tblStyle w:val="TabelacomGrelha"/>
-        <w:tblW w:w="0" w:type="auto"/>
+        <w:tblW w:w="9634" w:type="dxa"/>
         <w:tblLook w:val="04A0" w:firstRow="1" w:lastRow="0" w:firstColumn="1" w:lastColumn="0" w:noHBand="0" w:noVBand="1"/>
       </w:tblPr>
       <w:tblGrid>
-        <w:gridCol w:w="1525"/>
-        <w:gridCol w:w="3289"/>
-        <w:gridCol w:w="2407"/>
-        <w:gridCol w:w="2407"/>
+        <w:gridCol w:w="1524"/>
+        <w:gridCol w:w="6551"/>
+        <w:gridCol w:w="1559"/>
       </w:tblGrid>
       <w:tr>
         <w:tc>
           <w:tcPr>
-            <w:tcW w:w="1525" w:type="dxa"/>
+            <w:tcW w:w="1524" w:type="dxa"/>
             <w:shd w:val="clear" w:color="auto" w:fill="D0CECE" w:themeFill="background2" w:themeFillShade="E6"/>
           </w:tcPr>
           <w:p>
@@ -1162,7 +1288,7 @@
         </w:tc>
         <w:tc>
           <w:tcPr>
-            <w:tcW w:w="3289" w:type="dxa"/>
+            <w:tcW w:w="6551" w:type="dxa"/>
             <w:shd w:val="clear" w:color="auto" w:fill="D0CECE" w:themeFill="background2" w:themeFillShade="E6"/>
           </w:tcPr>
           <w:p>
@@ -1183,7 +1309,7 @@
         </w:tc>
         <w:tc>
           <w:tcPr>
-            <w:tcW w:w="2407" w:type="dxa"/>
+            <w:tcW w:w="1559" w:type="dxa"/>
             <w:shd w:val="clear" w:color="auto" w:fill="D0CECE" w:themeFill="background2" w:themeFillShade="E6"/>
           </w:tcPr>
           <w:p>
@@ -1198,7 +1324,7 @@
               <w:rPr>
                 <w:b/>
               </w:rPr>
-              <w:t xml:space="preserve">User </w:t>
+              <w:t xml:space="preserve">Story </w:t>
             </w:r>
             <w:proofErr w:type="spellStart"/>
             <w:r>
@@ -1210,40 +1336,11 @@
             <w:proofErr w:type="spellEnd"/>
           </w:p>
         </w:tc>
-        <w:tc>
-          <w:tcPr>
-            <w:tcW w:w="2407" w:type="dxa"/>
-            <w:shd w:val="clear" w:color="auto" w:fill="D0CECE" w:themeFill="background2" w:themeFillShade="E6"/>
-          </w:tcPr>
-          <w:p>
-            <w:pPr>
-              <w:pStyle w:val="Standard"/>
-              <w:jc w:val="center"/>
-              <w:rPr>
-                <w:b/>
-              </w:rPr>
-            </w:pPr>
-            <w:r>
-              <w:rPr>
-                <w:b/>
-              </w:rPr>
-              <w:t xml:space="preserve">Story </w:t>
-            </w:r>
-            <w:proofErr w:type="spellStart"/>
-            <w:r>
-              <w:rPr>
-                <w:b/>
-              </w:rPr>
-              <w:t>Points</w:t>
-            </w:r>
-            <w:proofErr w:type="spellEnd"/>
-          </w:p>
-        </w:tc>
       </w:tr>
       <w:tr>
         <w:tc>
           <w:tcPr>
-            <w:tcW w:w="1525" w:type="dxa"/>
+            <w:tcW w:w="1524" w:type="dxa"/>
           </w:tcPr>
           <w:p>
             <w:pPr>
@@ -1257,7 +1354,7 @@
         </w:tc>
         <w:tc>
           <w:tcPr>
-            <w:tcW w:w="3289" w:type="dxa"/>
+            <w:tcW w:w="6551" w:type="dxa"/>
           </w:tcPr>
           <w:p>
             <w:pPr>
@@ -1273,29 +1370,23 @@
         </w:tc>
         <w:tc>
           <w:tcPr>
-            <w:tcW w:w="2407" w:type="dxa"/>
-          </w:tcPr>
-          <w:p>
-            <w:pPr>
-              <w:pStyle w:val="Standard"/>
-            </w:pPr>
-          </w:p>
-        </w:tc>
-        <w:tc>
-          <w:tcPr>
-            <w:tcW w:w="2407" w:type="dxa"/>
-          </w:tcPr>
-          <w:p>
-            <w:pPr>
-              <w:pStyle w:val="Standard"/>
-            </w:pPr>
+            <w:tcW w:w="1559" w:type="dxa"/>
+          </w:tcPr>
+          <w:p>
+            <w:pPr>
+              <w:pStyle w:val="Standard"/>
+              <w:jc w:val="center"/>
+            </w:pPr>
+            <w:r>
+              <w:t>15</w:t>
+            </w:r>
           </w:p>
         </w:tc>
       </w:tr>
       <w:tr>
         <w:tc>
           <w:tcPr>
-            <w:tcW w:w="1525" w:type="dxa"/>
+            <w:tcW w:w="1524" w:type="dxa"/>
           </w:tcPr>
           <w:p>
             <w:pPr>
@@ -1309,7 +1400,7 @@
         </w:tc>
         <w:tc>
           <w:tcPr>
-            <w:tcW w:w="3289" w:type="dxa"/>
+            <w:tcW w:w="6551" w:type="dxa"/>
           </w:tcPr>
           <w:p>
             <w:pPr>
@@ -1322,29 +1413,23 @@
         </w:tc>
         <w:tc>
           <w:tcPr>
-            <w:tcW w:w="2407" w:type="dxa"/>
-          </w:tcPr>
-          <w:p>
-            <w:pPr>
-              <w:pStyle w:val="Standard"/>
-            </w:pPr>
-          </w:p>
-        </w:tc>
-        <w:tc>
-          <w:tcPr>
-            <w:tcW w:w="2407" w:type="dxa"/>
-          </w:tcPr>
-          <w:p>
-            <w:pPr>
-              <w:pStyle w:val="Standard"/>
-            </w:pPr>
+            <w:tcW w:w="1559" w:type="dxa"/>
+          </w:tcPr>
+          <w:p>
+            <w:pPr>
+              <w:pStyle w:val="Standard"/>
+              <w:jc w:val="center"/>
+            </w:pPr>
+            <w:r>
+              <w:t>2</w:t>
+            </w:r>
           </w:p>
         </w:tc>
       </w:tr>
       <w:tr>
         <w:tc>
           <w:tcPr>
-            <w:tcW w:w="1525" w:type="dxa"/>
+            <w:tcW w:w="1524" w:type="dxa"/>
           </w:tcPr>
           <w:p>
             <w:pPr>
@@ -1358,7 +1443,7 @@
         </w:tc>
         <w:tc>
           <w:tcPr>
-            <w:tcW w:w="3289" w:type="dxa"/>
+            <w:tcW w:w="6551" w:type="dxa"/>
           </w:tcPr>
           <w:p>
             <w:pPr>
@@ -1371,29 +1456,23 @@
         </w:tc>
         <w:tc>
           <w:tcPr>
-            <w:tcW w:w="2407" w:type="dxa"/>
-          </w:tcPr>
-          <w:p>
-            <w:pPr>
-              <w:pStyle w:val="Standard"/>
-            </w:pPr>
-          </w:p>
-        </w:tc>
-        <w:tc>
-          <w:tcPr>
-            <w:tcW w:w="2407" w:type="dxa"/>
-          </w:tcPr>
-          <w:p>
-            <w:pPr>
-              <w:pStyle w:val="Standard"/>
-            </w:pPr>
+            <w:tcW w:w="1559" w:type="dxa"/>
+          </w:tcPr>
+          <w:p>
+            <w:pPr>
+              <w:pStyle w:val="Standard"/>
+              <w:jc w:val="center"/>
+            </w:pPr>
+            <w:r>
+              <w:t>15</w:t>
+            </w:r>
           </w:p>
         </w:tc>
       </w:tr>
       <w:tr>
         <w:tc>
           <w:tcPr>
-            <w:tcW w:w="1525" w:type="dxa"/>
+            <w:tcW w:w="1524" w:type="dxa"/>
           </w:tcPr>
           <w:p>
             <w:pPr>
@@ -1407,7 +1486,7 @@
         </w:tc>
         <w:tc>
           <w:tcPr>
-            <w:tcW w:w="3289" w:type="dxa"/>
+            <w:tcW w:w="6551" w:type="dxa"/>
           </w:tcPr>
           <w:p>
             <w:pPr>
@@ -1420,29 +1499,23 @@
         </w:tc>
         <w:tc>
           <w:tcPr>
-            <w:tcW w:w="2407" w:type="dxa"/>
-          </w:tcPr>
-          <w:p>
-            <w:pPr>
-              <w:pStyle w:val="Standard"/>
-            </w:pPr>
-          </w:p>
-        </w:tc>
-        <w:tc>
-          <w:tcPr>
-            <w:tcW w:w="2407" w:type="dxa"/>
-          </w:tcPr>
-          <w:p>
-            <w:pPr>
-              <w:pStyle w:val="Standard"/>
-            </w:pPr>
+            <w:tcW w:w="1559" w:type="dxa"/>
+          </w:tcPr>
+          <w:p>
+            <w:pPr>
+              <w:pStyle w:val="Standard"/>
+              <w:jc w:val="center"/>
+            </w:pPr>
+            <w:r>
+              <w:t>10</w:t>
+            </w:r>
           </w:p>
         </w:tc>
       </w:tr>
       <w:tr>
         <w:tc>
           <w:tcPr>
-            <w:tcW w:w="1525" w:type="dxa"/>
+            <w:tcW w:w="1524" w:type="dxa"/>
           </w:tcPr>
           <w:p>
             <w:pPr>
@@ -1456,7 +1529,7 @@
         </w:tc>
         <w:tc>
           <w:tcPr>
-            <w:tcW w:w="3289" w:type="dxa"/>
+            <w:tcW w:w="6551" w:type="dxa"/>
           </w:tcPr>
           <w:p>
             <w:pPr>
@@ -1469,29 +1542,23 @@
         </w:tc>
         <w:tc>
           <w:tcPr>
-            <w:tcW w:w="2407" w:type="dxa"/>
-          </w:tcPr>
-          <w:p>
-            <w:pPr>
-              <w:pStyle w:val="Standard"/>
-            </w:pPr>
-          </w:p>
-        </w:tc>
-        <w:tc>
-          <w:tcPr>
-            <w:tcW w:w="2407" w:type="dxa"/>
-          </w:tcPr>
-          <w:p>
-            <w:pPr>
-              <w:pStyle w:val="Standard"/>
-            </w:pPr>
+            <w:tcW w:w="1559" w:type="dxa"/>
+          </w:tcPr>
+          <w:p>
+            <w:pPr>
+              <w:pStyle w:val="Standard"/>
+              <w:jc w:val="center"/>
+            </w:pPr>
+            <w:r>
+              <w:t>10</w:t>
+            </w:r>
           </w:p>
         </w:tc>
       </w:tr>
       <w:tr>
         <w:tc>
           <w:tcPr>
-            <w:tcW w:w="1525" w:type="dxa"/>
+            <w:tcW w:w="1524" w:type="dxa"/>
           </w:tcPr>
           <w:p>
             <w:pPr>
@@ -1505,7 +1572,7 @@
         </w:tc>
         <w:tc>
           <w:tcPr>
-            <w:tcW w:w="3289" w:type="dxa"/>
+            <w:tcW w:w="6551" w:type="dxa"/>
           </w:tcPr>
           <w:p>
             <w:pPr>
@@ -1518,29 +1585,23 @@
         </w:tc>
         <w:tc>
           <w:tcPr>
-            <w:tcW w:w="2407" w:type="dxa"/>
-          </w:tcPr>
-          <w:p>
-            <w:pPr>
-              <w:pStyle w:val="Standard"/>
-            </w:pPr>
-          </w:p>
-        </w:tc>
-        <w:tc>
-          <w:tcPr>
-            <w:tcW w:w="2407" w:type="dxa"/>
-          </w:tcPr>
-          <w:p>
-            <w:pPr>
-              <w:pStyle w:val="Standard"/>
-            </w:pPr>
+            <w:tcW w:w="1559" w:type="dxa"/>
+          </w:tcPr>
+          <w:p>
+            <w:pPr>
+              <w:pStyle w:val="Standard"/>
+              <w:jc w:val="center"/>
+            </w:pPr>
+            <w:r>
+              <w:t>5</w:t>
+            </w:r>
           </w:p>
         </w:tc>
       </w:tr>
       <w:tr>
         <w:tc>
           <w:tcPr>
-            <w:tcW w:w="1525" w:type="dxa"/>
+            <w:tcW w:w="1524" w:type="dxa"/>
           </w:tcPr>
           <w:p>
             <w:pPr>
@@ -1554,7 +1615,7 @@
         </w:tc>
         <w:tc>
           <w:tcPr>
-            <w:tcW w:w="3289" w:type="dxa"/>
+            <w:tcW w:w="6551" w:type="dxa"/>
           </w:tcPr>
           <w:p>
             <w:pPr>
@@ -1567,29 +1628,23 @@
         </w:tc>
         <w:tc>
           <w:tcPr>
-            <w:tcW w:w="2407" w:type="dxa"/>
-          </w:tcPr>
-          <w:p>
-            <w:pPr>
-              <w:pStyle w:val="Standard"/>
-            </w:pPr>
-          </w:p>
-        </w:tc>
-        <w:tc>
-          <w:tcPr>
-            <w:tcW w:w="2407" w:type="dxa"/>
-          </w:tcPr>
-          <w:p>
-            <w:pPr>
-              <w:pStyle w:val="Standard"/>
-            </w:pPr>
+            <w:tcW w:w="1559" w:type="dxa"/>
+          </w:tcPr>
+          <w:p>
+            <w:pPr>
+              <w:pStyle w:val="Standard"/>
+              <w:jc w:val="center"/>
+            </w:pPr>
+            <w:r>
+              <w:t>8</w:t>
+            </w:r>
           </w:p>
         </w:tc>
       </w:tr>
       <w:tr>
         <w:tc>
           <w:tcPr>
-            <w:tcW w:w="1525" w:type="dxa"/>
+            <w:tcW w:w="1524" w:type="dxa"/>
           </w:tcPr>
           <w:p>
             <w:pPr>
@@ -1603,7 +1658,7 @@
         </w:tc>
         <w:tc>
           <w:tcPr>
-            <w:tcW w:w="3289" w:type="dxa"/>
+            <w:tcW w:w="6551" w:type="dxa"/>
           </w:tcPr>
           <w:p>
             <w:pPr>
@@ -1616,29 +1671,23 @@
         </w:tc>
         <w:tc>
           <w:tcPr>
-            <w:tcW w:w="2407" w:type="dxa"/>
-          </w:tcPr>
-          <w:p>
-            <w:pPr>
-              <w:pStyle w:val="Standard"/>
-            </w:pPr>
-          </w:p>
-        </w:tc>
-        <w:tc>
-          <w:tcPr>
-            <w:tcW w:w="2407" w:type="dxa"/>
-          </w:tcPr>
-          <w:p>
-            <w:pPr>
-              <w:pStyle w:val="Standard"/>
-            </w:pPr>
+            <w:tcW w:w="1559" w:type="dxa"/>
+          </w:tcPr>
+          <w:p>
+            <w:pPr>
+              <w:pStyle w:val="Standard"/>
+              <w:jc w:val="center"/>
+            </w:pPr>
+            <w:r>
+              <w:t>5</w:t>
+            </w:r>
           </w:p>
         </w:tc>
       </w:tr>
       <w:tr>
         <w:tc>
           <w:tcPr>
-            <w:tcW w:w="1525" w:type="dxa"/>
+            <w:tcW w:w="1524" w:type="dxa"/>
           </w:tcPr>
           <w:p>
             <w:pPr>
@@ -1652,7 +1701,7 @@
         </w:tc>
         <w:tc>
           <w:tcPr>
-            <w:tcW w:w="3289" w:type="dxa"/>
+            <w:tcW w:w="6551" w:type="dxa"/>
           </w:tcPr>
           <w:p>
             <w:pPr>
@@ -1665,29 +1714,23 @@
         </w:tc>
         <w:tc>
           <w:tcPr>
-            <w:tcW w:w="2407" w:type="dxa"/>
-          </w:tcPr>
-          <w:p>
-            <w:pPr>
-              <w:pStyle w:val="Standard"/>
-            </w:pPr>
-          </w:p>
-        </w:tc>
-        <w:tc>
-          <w:tcPr>
-            <w:tcW w:w="2407" w:type="dxa"/>
-          </w:tcPr>
-          <w:p>
-            <w:pPr>
-              <w:pStyle w:val="Standard"/>
-            </w:pPr>
+            <w:tcW w:w="1559" w:type="dxa"/>
+          </w:tcPr>
+          <w:p>
+            <w:pPr>
+              <w:pStyle w:val="Standard"/>
+              <w:jc w:val="center"/>
+            </w:pPr>
+            <w:r>
+              <w:t>5</w:t>
+            </w:r>
           </w:p>
         </w:tc>
       </w:tr>
       <w:tr>
         <w:tc>
           <w:tcPr>
-            <w:tcW w:w="1525" w:type="dxa"/>
+            <w:tcW w:w="1524" w:type="dxa"/>
           </w:tcPr>
           <w:p>
             <w:pPr>
@@ -1701,7 +1744,7 @@
         </w:tc>
         <w:tc>
           <w:tcPr>
-            <w:tcW w:w="3289" w:type="dxa"/>
+            <w:tcW w:w="6551" w:type="dxa"/>
           </w:tcPr>
           <w:p>
             <w:pPr>
@@ -1714,29 +1757,23 @@
         </w:tc>
         <w:tc>
           <w:tcPr>
-            <w:tcW w:w="2407" w:type="dxa"/>
-          </w:tcPr>
-          <w:p>
-            <w:pPr>
-              <w:pStyle w:val="Standard"/>
-            </w:pPr>
-          </w:p>
-        </w:tc>
-        <w:tc>
-          <w:tcPr>
-            <w:tcW w:w="2407" w:type="dxa"/>
-          </w:tcPr>
-          <w:p>
-            <w:pPr>
-              <w:pStyle w:val="Standard"/>
-            </w:pPr>
+            <w:tcW w:w="1559" w:type="dxa"/>
+          </w:tcPr>
+          <w:p>
+            <w:pPr>
+              <w:pStyle w:val="Standard"/>
+              <w:jc w:val="center"/>
+            </w:pPr>
+            <w:r>
+              <w:t>10</w:t>
+            </w:r>
           </w:p>
         </w:tc>
       </w:tr>
       <w:tr>
         <w:tc>
           <w:tcPr>
-            <w:tcW w:w="1525" w:type="dxa"/>
+            <w:tcW w:w="1524" w:type="dxa"/>
           </w:tcPr>
           <w:p>
             <w:pPr>
@@ -1744,48 +1781,45 @@
               <w:jc w:val="center"/>
             </w:pPr>
             <w:r>
-              <w:t>11</w:t>
-            </w:r>
-          </w:p>
-        </w:tc>
-        <w:tc>
-          <w:tcPr>
-            <w:tcW w:w="3289" w:type="dxa"/>
-          </w:tcPr>
-          <w:p>
-            <w:pPr>
-              <w:pStyle w:val="Standard"/>
-            </w:pPr>
-            <w:r>
-              <w:t>Remover um carro da lista de carros de alugueres</w:t>
-            </w:r>
-          </w:p>
-        </w:tc>
-        <w:tc>
-          <w:tcPr>
-            <w:tcW w:w="2407" w:type="dxa"/>
-          </w:tcPr>
-          <w:p>
-            <w:pPr>
-              <w:pStyle w:val="Standard"/>
-            </w:pPr>
-          </w:p>
-        </w:tc>
-        <w:tc>
-          <w:tcPr>
-            <w:tcW w:w="2407" w:type="dxa"/>
-          </w:tcPr>
-          <w:p>
-            <w:pPr>
-              <w:pStyle w:val="Standard"/>
-            </w:pPr>
+              <w:t>1</w:t>
+            </w:r>
+            <w:r>
+              <w:t>1</w:t>
+            </w:r>
+          </w:p>
+        </w:tc>
+        <w:tc>
+          <w:tcPr>
+            <w:tcW w:w="6551" w:type="dxa"/>
+          </w:tcPr>
+          <w:p>
+            <w:pPr>
+              <w:pStyle w:val="Standard"/>
+            </w:pPr>
+            <w:r>
+              <w:t>Criar um aluguer associando-lhe um cliente e um carro simultaneamente</w:t>
+            </w:r>
+          </w:p>
+        </w:tc>
+        <w:tc>
+          <w:tcPr>
+            <w:tcW w:w="1559" w:type="dxa"/>
+          </w:tcPr>
+          <w:p>
+            <w:pPr>
+              <w:pStyle w:val="Standard"/>
+              <w:jc w:val="center"/>
+            </w:pPr>
+            <w:r>
+              <w:t>20</w:t>
+            </w:r>
           </w:p>
         </w:tc>
       </w:tr>
       <w:tr>
         <w:tc>
           <w:tcPr>
-            <w:tcW w:w="1525" w:type="dxa"/>
+            <w:tcW w:w="1524" w:type="dxa"/>
           </w:tcPr>
           <w:p>
             <w:pPr>
@@ -1793,54 +1827,45 @@
               <w:jc w:val="center"/>
             </w:pPr>
             <w:r>
-              <w:t>12</w:t>
-            </w:r>
-          </w:p>
-        </w:tc>
-        <w:tc>
-          <w:tcPr>
-            <w:tcW w:w="3289" w:type="dxa"/>
-          </w:tcPr>
-          <w:p>
-            <w:pPr>
-              <w:pStyle w:val="Standard"/>
-            </w:pPr>
-            <w:r>
-              <w:t xml:space="preserve">Criar um aluguer </w:t>
-            </w:r>
-            <w:r>
-              <w:t>associando-lhe</w:t>
-            </w:r>
-            <w:r>
-              <w:t xml:space="preserve"> um cliente e um carro simultaneamente</w:t>
-            </w:r>
-          </w:p>
-        </w:tc>
-        <w:tc>
-          <w:tcPr>
-            <w:tcW w:w="2407" w:type="dxa"/>
-          </w:tcPr>
-          <w:p>
-            <w:pPr>
-              <w:pStyle w:val="Standard"/>
-            </w:pPr>
-          </w:p>
-        </w:tc>
-        <w:tc>
-          <w:tcPr>
-            <w:tcW w:w="2407" w:type="dxa"/>
-          </w:tcPr>
-          <w:p>
-            <w:pPr>
-              <w:pStyle w:val="Standard"/>
-            </w:pPr>
+              <w:t>1</w:t>
+            </w:r>
+            <w:r>
+              <w:t>2</w:t>
+            </w:r>
+          </w:p>
+        </w:tc>
+        <w:tc>
+          <w:tcPr>
+            <w:tcW w:w="6551" w:type="dxa"/>
+          </w:tcPr>
+          <w:p>
+            <w:pPr>
+              <w:pStyle w:val="Standard"/>
+            </w:pPr>
+            <w:r>
+              <w:t>Fechar um aluguer que tem um carro e um cliente associado</w:t>
+            </w:r>
+          </w:p>
+        </w:tc>
+        <w:tc>
+          <w:tcPr>
+            <w:tcW w:w="1559" w:type="dxa"/>
+          </w:tcPr>
+          <w:p>
+            <w:pPr>
+              <w:pStyle w:val="Standard"/>
+              <w:jc w:val="center"/>
+            </w:pPr>
+            <w:r>
+              <w:t>15</w:t>
+            </w:r>
           </w:p>
         </w:tc>
       </w:tr>
       <w:tr>
         <w:tc>
           <w:tcPr>
-            <w:tcW w:w="1525" w:type="dxa"/>
+            <w:tcW w:w="1524" w:type="dxa"/>
           </w:tcPr>
           <w:p>
             <w:pPr>
@@ -1854,45 +1879,36 @@
         </w:tc>
         <w:tc>
           <w:tcPr>
-            <w:tcW w:w="3289" w:type="dxa"/>
-          </w:tcPr>
-          <w:p>
-            <w:pPr>
-              <w:pStyle w:val="Standard"/>
-            </w:pPr>
-            <w:r>
-              <w:t xml:space="preserve">Remover um aluguer </w:t>
-            </w:r>
-            <w:r>
-              <w:t>que tem um carro e um cliente associado</w:t>
-            </w:r>
-          </w:p>
-        </w:tc>
-        <w:tc>
-          <w:tcPr>
-            <w:tcW w:w="2407" w:type="dxa"/>
-          </w:tcPr>
-          <w:p>
-            <w:pPr>
-              <w:pStyle w:val="Standard"/>
-            </w:pPr>
-          </w:p>
-        </w:tc>
-        <w:tc>
-          <w:tcPr>
-            <w:tcW w:w="2407" w:type="dxa"/>
-          </w:tcPr>
-          <w:p>
-            <w:pPr>
-              <w:pStyle w:val="Standard"/>
-            </w:pPr>
+            <w:tcW w:w="6551" w:type="dxa"/>
+          </w:tcPr>
+          <w:p>
+            <w:pPr>
+              <w:pStyle w:val="Standard"/>
+            </w:pPr>
+            <w:r>
+              <w:t>Adicionar um carro à lista de carros de venda</w:t>
+            </w:r>
+          </w:p>
+        </w:tc>
+        <w:tc>
+          <w:tcPr>
+            <w:tcW w:w="1559" w:type="dxa"/>
+          </w:tcPr>
+          <w:p>
+            <w:pPr>
+              <w:pStyle w:val="Standard"/>
+              <w:jc w:val="center"/>
+            </w:pPr>
+            <w:r>
+              <w:t>10</w:t>
+            </w:r>
           </w:p>
         </w:tc>
       </w:tr>
       <w:tr>
         <w:tc>
           <w:tcPr>
-            <w:tcW w:w="1525" w:type="dxa"/>
+            <w:tcW w:w="1524" w:type="dxa"/>
           </w:tcPr>
           <w:p>
             <w:pPr>
@@ -1906,42 +1922,20 @@
         </w:tc>
         <w:tc>
           <w:tcPr>
-            <w:tcW w:w="3289" w:type="dxa"/>
-          </w:tcPr>
-          <w:p>
-            <w:pPr>
-              <w:pStyle w:val="Standard"/>
-            </w:pPr>
-            <w:r>
-              <w:t>Adicionar um carro à lista de carros de venda</w:t>
-            </w:r>
-          </w:p>
-        </w:tc>
-        <w:tc>
-          <w:tcPr>
-            <w:tcW w:w="2407" w:type="dxa"/>
-          </w:tcPr>
-          <w:p>
-            <w:pPr>
-              <w:pStyle w:val="Standard"/>
-            </w:pPr>
-          </w:p>
-        </w:tc>
-        <w:tc>
-          <w:tcPr>
-            <w:tcW w:w="2407" w:type="dxa"/>
-          </w:tcPr>
-          <w:p>
-            <w:pPr>
-              <w:pStyle w:val="Standard"/>
-            </w:pPr>
-          </w:p>
-        </w:tc>
-      </w:tr>
-      <w:tr>
-        <w:tc>
-          <w:tcPr>
-            <w:tcW w:w="1525" w:type="dxa"/>
+            <w:tcW w:w="6551" w:type="dxa"/>
+          </w:tcPr>
+          <w:p>
+            <w:pPr>
+              <w:pStyle w:val="Standard"/>
+            </w:pPr>
+            <w:r>
+              <w:t>Criar uma venda e um carro associando a um cliente</w:t>
+            </w:r>
+          </w:p>
+        </w:tc>
+        <w:tc>
+          <w:tcPr>
+            <w:tcW w:w="1559" w:type="dxa"/>
           </w:tcPr>
           <w:p>
             <w:pPr>
@@ -1951,141 +1945,127 @@
             <w:r>
               <w:t>15</w:t>
             </w:r>
-          </w:p>
-        </w:tc>
-        <w:tc>
-          <w:tcPr>
-            <w:tcW w:w="3289" w:type="dxa"/>
-          </w:tcPr>
-          <w:p>
-            <w:pPr>
-              <w:pStyle w:val="Standard"/>
-            </w:pPr>
-            <w:r>
-              <w:t>Remover um carro da lista de carros de venda</w:t>
-            </w:r>
-          </w:p>
-        </w:tc>
-        <w:tc>
-          <w:tcPr>
-            <w:tcW w:w="2407" w:type="dxa"/>
-          </w:tcPr>
-          <w:p>
-            <w:pPr>
-              <w:pStyle w:val="Standard"/>
-            </w:pPr>
-          </w:p>
-        </w:tc>
-        <w:tc>
-          <w:tcPr>
-            <w:tcW w:w="2407" w:type="dxa"/>
-          </w:tcPr>
-          <w:p>
-            <w:pPr>
-              <w:pStyle w:val="Standard"/>
-            </w:pPr>
-          </w:p>
-        </w:tc>
-      </w:tr>
-      <w:tr>
-        <w:tc>
-          <w:tcPr>
-            <w:tcW w:w="1525" w:type="dxa"/>
-          </w:tcPr>
-          <w:p>
-            <w:pPr>
-              <w:pStyle w:val="Standard"/>
-              <w:jc w:val="center"/>
-            </w:pPr>
-            <w:r>
-              <w:t>16</w:t>
-            </w:r>
-          </w:p>
-        </w:tc>
-        <w:tc>
-          <w:tcPr>
-            <w:tcW w:w="3289" w:type="dxa"/>
-          </w:tcPr>
-          <w:p>
-            <w:pPr>
-              <w:pStyle w:val="Standard"/>
-            </w:pPr>
-            <w:r>
-              <w:t>Criar uma venda associando-lhe um cliente e um carro simultaneamente</w:t>
-            </w:r>
-          </w:p>
-        </w:tc>
-        <w:tc>
-          <w:tcPr>
-            <w:tcW w:w="2407" w:type="dxa"/>
-          </w:tcPr>
-          <w:p>
-            <w:pPr>
-              <w:pStyle w:val="Standard"/>
-            </w:pPr>
-          </w:p>
-        </w:tc>
-        <w:tc>
-          <w:tcPr>
-            <w:tcW w:w="2407" w:type="dxa"/>
-          </w:tcPr>
-          <w:p>
-            <w:pPr>
-              <w:pStyle w:val="Standard"/>
-            </w:pPr>
-          </w:p>
-        </w:tc>
-      </w:tr>
-      <w:tr>
-        <w:tc>
-          <w:tcPr>
-            <w:tcW w:w="1525" w:type="dxa"/>
-          </w:tcPr>
-          <w:p>
-            <w:pPr>
-              <w:pStyle w:val="Standard"/>
-              <w:jc w:val="center"/>
-            </w:pPr>
-            <w:r>
-              <w:t>17</w:t>
-            </w:r>
-          </w:p>
-        </w:tc>
-        <w:tc>
-          <w:tcPr>
-            <w:tcW w:w="3289" w:type="dxa"/>
-          </w:tcPr>
-          <w:p>
-            <w:pPr>
-              <w:pStyle w:val="Standard"/>
-            </w:pPr>
-            <w:r>
-              <w:t>Remover uma venda que tem um carro e um cliente associado</w:t>
-            </w:r>
-          </w:p>
-        </w:tc>
-        <w:tc>
-          <w:tcPr>
-            <w:tcW w:w="2407" w:type="dxa"/>
-          </w:tcPr>
-          <w:p>
-            <w:pPr>
-              <w:pStyle w:val="Standard"/>
-            </w:pPr>
-          </w:p>
-        </w:tc>
-        <w:tc>
-          <w:tcPr>
-            <w:tcW w:w="2407" w:type="dxa"/>
-          </w:tcPr>
-          <w:p>
-            <w:pPr>
-              <w:pStyle w:val="Standard"/>
-            </w:pPr>
           </w:p>
         </w:tc>
       </w:tr>
     </w:tbl>
+    <w:p>
+      <w:pPr>
+        <w:pStyle w:val="Standard"/>
+        <w:ind w:firstLine="709"/>
+        <w:rPr>
+          <w:b/>
+        </w:rPr>
+      </w:pPr>
+    </w:p>
+    <w:p>
+      <w:pPr>
+        <w:pStyle w:val="Standard"/>
+        <w:ind w:firstLine="709"/>
+        <w:rPr>
+          <w:b/>
+        </w:rPr>
+      </w:pPr>
+    </w:p>
+    <w:p>
+      <w:pPr>
+        <w:pStyle w:val="Standard"/>
+        <w:ind w:firstLine="709"/>
+        <w:rPr>
+          <w:b/>
+        </w:rPr>
+      </w:pPr>
+    </w:p>
+    <w:p>
+      <w:pPr>
+        <w:pStyle w:val="Standard"/>
+        <w:ind w:firstLine="709"/>
+        <w:rPr>
+          <w:b/>
+        </w:rPr>
+      </w:pPr>
+    </w:p>
+    <w:p>
+      <w:pPr>
+        <w:pStyle w:val="Standard"/>
+        <w:ind w:firstLine="709"/>
+        <w:rPr>
+          <w:b/>
+        </w:rPr>
+      </w:pPr>
+    </w:p>
+    <w:p>
+      <w:pPr>
+        <w:pStyle w:val="Standard"/>
+        <w:ind w:firstLine="709"/>
+        <w:rPr>
+          <w:b/>
+        </w:rPr>
+      </w:pPr>
+    </w:p>
+    <w:p>
+      <w:pPr>
+        <w:pStyle w:val="Standard"/>
+        <w:ind w:firstLine="709"/>
+        <w:rPr>
+          <w:b/>
+        </w:rPr>
+      </w:pPr>
+    </w:p>
+    <w:p>
+      <w:pPr>
+        <w:pStyle w:val="Standard"/>
+        <w:ind w:firstLine="709"/>
+        <w:rPr>
+          <w:b/>
+        </w:rPr>
+      </w:pPr>
+    </w:p>
+    <w:p>
+      <w:pPr>
+        <w:pStyle w:val="Standard"/>
+        <w:ind w:firstLine="709"/>
+        <w:rPr>
+          <w:b/>
+        </w:rPr>
+      </w:pPr>
+    </w:p>
+    <w:p>
+      <w:pPr>
+        <w:pStyle w:val="Standard"/>
+        <w:ind w:firstLine="709"/>
+        <w:rPr>
+          <w:b/>
+        </w:rPr>
+      </w:pPr>
+    </w:p>
+    <w:p>
+      <w:pPr>
+        <w:pStyle w:val="Standard"/>
+        <w:ind w:firstLine="709"/>
+        <w:rPr>
+          <w:b/>
+        </w:rPr>
+      </w:pPr>
+    </w:p>
+    <w:p>
+      <w:pPr>
+        <w:pStyle w:val="Standard"/>
+        <w:ind w:firstLine="709"/>
+        <w:rPr>
+          <w:b/>
+        </w:rPr>
+      </w:pPr>
+    </w:p>
+    <w:p>
+      <w:pPr>
+        <w:pStyle w:val="Standard"/>
+        <w:ind w:firstLine="709"/>
+        <w:rPr>
+          <w:b/>
+        </w:rPr>
+      </w:pPr>
+    </w:p>
     <w:p>
       <w:pPr>
         <w:pStyle w:val="Standard"/>
@@ -2164,6 +2144,7 @@
               <w:rPr>
                 <w:b/>
               </w:rPr>
+              <w:lastRenderedPageBreak/>
               <w:t>User Story 1</w:t>
             </w:r>
           </w:p>
@@ -2182,7 +2163,6 @@
               <w:pStyle w:val="Standard"/>
             </w:pPr>
             <w:r>
-              <w:lastRenderedPageBreak/>
               <w:t>Como funcionário</w:t>
             </w:r>
             <w:r>
@@ -2327,6 +2307,8 @@
             <w:pPr>
               <w:pStyle w:val="Standard"/>
             </w:pPr>
+            <w:bookmarkStart w:id="0" w:name="_GoBack"/>
+            <w:bookmarkEnd w:id="0"/>
           </w:p>
         </w:tc>
       </w:tr>
@@ -2710,6 +2692,9 @@
     <w:p/>
     <w:p/>
     <w:p/>
+    <w:p/>
+    <w:p/>
+    <w:p/>
     <w:tbl>
       <w:tblPr>
         <w:tblStyle w:val="TabelacomGrelha"/>
@@ -2743,6 +2728,7 @@
               <w:rPr>
                 <w:b/>
               </w:rPr>
+              <w:lastRenderedPageBreak/>
               <w:t xml:space="preserve">User Story </w:t>
             </w:r>
             <w:r>
@@ -2767,11 +2753,7 @@
               <w:pStyle w:val="Standard"/>
             </w:pPr>
             <w:r>
-              <w:t xml:space="preserve">Como funcionário de um stand de automóveis necessito de criar um aluguer de </w:t>
-            </w:r>
-            <w:r>
-              <w:lastRenderedPageBreak/>
-              <w:t xml:space="preserve">um carro a um cliente de modo a armazenar os dados do aluguer na base de dados. </w:t>
+              <w:t xml:space="preserve">Como funcionário de um stand de automóveis necessito de criar um aluguer de um carro a um cliente de modo a armazenar os dados do aluguer na base de dados. </w:t>
             </w:r>
           </w:p>
         </w:tc>
@@ -2790,12 +2772,6 @@
     <w:p/>
     <w:p/>
     <w:p/>
-    <w:p/>
-    <w:p>
-      <w:r>
-        <w:tab/>
-      </w:r>
-    </w:p>
     <w:p/>
     <w:p/>
     <w:p/>
@@ -3260,11 +3236,7 @@
               <w:pStyle w:val="Standard"/>
             </w:pPr>
             <w:r>
-              <w:t xml:space="preserve">Como funcionário de um stand de automóveis necessito de imprimir uma fatura ao cliente de modo a que o mesmo possa ver </w:t>
-            </w:r>
-            <w:r>
-              <w:lastRenderedPageBreak/>
-              <w:t>o que decorreu na sua venda/aluguer ou oficina</w:t>
+              <w:t>Como funcionário de um stand de automóveis necessito de imprimir uma fatura ao cliente de modo a que o mesmo possa ver o que decorreu na sua venda/aluguer ou oficina</w:t>
             </w:r>
           </w:p>
         </w:tc>

</xml_diff>